<commit_message>
Processing STRING DB for E. coli and S. cerevisiae
</commit_message>
<xml_diff>
--- a/Escherichia coli/STRING/اطلاعات پایگاه داده STRING.docx
+++ b/Escherichia coli/STRING/اطلاعات پایگاه داده STRING.docx
@@ -32,18 +32,25 @@
     <w:p>
       <w:pPr>
         <w:rPr>
+          <w:rtl/>
+          <w:lang w:bidi="fa-IR"/>
+        </w:rPr>
+      </w:pPr>
+      <w:r>
+        <w:rPr>
           <w:rFonts w:hint="cs"/>
           <w:rtl/>
           <w:lang w:bidi="fa-IR"/>
         </w:rPr>
-      </w:pPr>
+        <w:t xml:space="preserve">در اطلاعات خام و اولیه‌ای که از این پایگاه داده استخراج کردیم، تعداد </w:t>
+      </w:r>
       <w:r>
         <w:rPr>
           <w:rFonts w:hint="cs"/>
           <w:rtl/>
           <w:lang w:bidi="fa-IR"/>
         </w:rPr>
-        <w:t xml:space="preserve">در اطلاعات خام و اولیه‌ای که از این پایگاه داده استخراج کردیم، تعداد </w:t>
+        <w:t>1060854</w:t>
       </w:r>
       <w:r>
         <w:rPr>
@@ -51,7 +58,14 @@
           <w:rtl/>
           <w:lang w:bidi="fa-IR"/>
         </w:rPr>
-        <w:t>1060854</w:t>
+        <w:t xml:space="preserve"> برهم‌کنش بین </w:t>
+      </w:r>
+      <w:r>
+        <w:rPr>
+          <w:rtl/>
+          <w:lang w:bidi="fa-IR"/>
+        </w:rPr>
+        <w:t>4125</w:t>
       </w:r>
       <w:r>
         <w:rPr>
@@ -59,14 +73,15 @@
           <w:rtl/>
           <w:lang w:bidi="fa-IR"/>
         </w:rPr>
-        <w:t xml:space="preserve"> برهم‌کنش بین </w:t>
-      </w:r>
-      <w:r>
-        <w:rPr>
+        <w:t xml:space="preserve"> </w:t>
+      </w:r>
+      <w:r>
+        <w:rPr>
+          <w:rFonts w:hint="cs"/>
           <w:rtl/>
           <w:lang w:bidi="fa-IR"/>
         </w:rPr>
-        <w:t>4125</w:t>
+        <w:t>پروتئین گزارش شده است.</w:t>
       </w:r>
       <w:r>
         <w:rPr>
@@ -74,7 +89,7 @@
           <w:rtl/>
           <w:lang w:bidi="fa-IR"/>
         </w:rPr>
-        <w:t xml:space="preserve"> </w:t>
+        <w:t xml:space="preserve"> برای هر برهم‌کنش در این پایگاه داده یک امتیاز نیز گزارش شده است که نشان دهنده صحت برهم‌کنش گزارش شده می باشد. برای مطالعه جاری، از این پایگاه داده </w:t>
       </w:r>
       <w:r>
         <w:rPr>
@@ -82,7 +97,7 @@
           <w:rtl/>
           <w:lang w:bidi="fa-IR"/>
         </w:rPr>
-        <w:t>پروتئین گزارش شده است.</w:t>
+        <w:t>پنج</w:t>
       </w:r>
       <w:r>
         <w:rPr>
@@ -90,23 +105,16 @@
           <w:rtl/>
           <w:lang w:bidi="fa-IR"/>
         </w:rPr>
-        <w:t xml:space="preserve"> برای هر برهم‌کنش در این پایگاه داده یک امتیاز نیز گزارش شده است که نشان دهنده صحت برهم‌کنش گزارش شده می باشد. برای مطالعه جاری، از این پایگاه داده </w:t>
+        <w:t xml:space="preserve"> دسته برهم‌</w:t>
       </w:r>
       <w:r>
         <w:rPr>
           <w:rFonts w:hint="cs"/>
           <w:rtl/>
+          <w:cs/>
           <w:lang w:bidi="fa-IR"/>
         </w:rPr>
-        <w:t>پنج</w:t>
-      </w:r>
-      <w:r>
-        <w:rPr>
-          <w:rFonts w:hint="cs"/>
-          <w:rtl/>
-          <w:lang w:bidi="fa-IR"/>
-        </w:rPr>
-        <w:t xml:space="preserve"> دسته برهم‌‎کنش استخراج می نماییم. </w:t>
+        <w:t xml:space="preserve">‎کنش استخراج می نماییم. </w:t>
       </w:r>
     </w:p>
     <w:p>
@@ -146,31 +154,7 @@
           <w:rtl/>
           <w:lang w:bidi="fa-IR"/>
         </w:rPr>
-        <w:t xml:space="preserve">برهم‌کنش‌هایی با امتیازی بالاتر از </w:t>
-      </w:r>
-      <w:r>
-        <w:rPr>
-          <w:rFonts w:hint="cs"/>
-          <w:rtl/>
-          <w:lang w:bidi="fa-IR"/>
-        </w:rPr>
-        <w:t>6</w:t>
-      </w:r>
-      <w:r>
-        <w:rPr>
-          <w:rFonts w:hint="cs"/>
-          <w:rtl/>
-          <w:lang w:bidi="fa-IR"/>
-        </w:rPr>
-        <w:t>00</w:t>
-      </w:r>
-      <w:r>
-        <w:rPr>
-          <w:rFonts w:hint="cs"/>
-          <w:rtl/>
-          <w:lang w:bidi="fa-IR"/>
-        </w:rPr>
-        <w:t>،</w:t>
+        <w:t>برهم‌کنش‌هایی با امتیازی بالاتر از 600،</w:t>
       </w:r>
     </w:p>
     <w:p>
@@ -190,31 +174,7 @@
           <w:rtl/>
           <w:lang w:bidi="fa-IR"/>
         </w:rPr>
-        <w:t xml:space="preserve">برهم‌کنش‌هایی با امتیازی بالاتر از </w:t>
-      </w:r>
-      <w:r>
-        <w:rPr>
-          <w:rFonts w:hint="cs"/>
-          <w:rtl/>
-          <w:lang w:bidi="fa-IR"/>
-        </w:rPr>
-        <w:t>7</w:t>
-      </w:r>
-      <w:r>
-        <w:rPr>
-          <w:rFonts w:hint="cs"/>
-          <w:rtl/>
-          <w:lang w:bidi="fa-IR"/>
-        </w:rPr>
-        <w:t>00</w:t>
-      </w:r>
-      <w:r>
-        <w:rPr>
-          <w:rFonts w:hint="cs"/>
-          <w:rtl/>
-          <w:lang w:bidi="fa-IR"/>
-        </w:rPr>
-        <w:t>،</w:t>
+        <w:t>برهم‌کنش‌هایی با امتیازی بالاتر از 700،</w:t>
       </w:r>
     </w:p>
     <w:p>
@@ -234,31 +194,7 @@
           <w:rtl/>
           <w:lang w:bidi="fa-IR"/>
         </w:rPr>
-        <w:t xml:space="preserve">برهم‌کنش‌هایی با امتیازی بالاتر از </w:t>
-      </w:r>
-      <w:r>
-        <w:rPr>
-          <w:rFonts w:hint="cs"/>
-          <w:rtl/>
-          <w:lang w:bidi="fa-IR"/>
-        </w:rPr>
-        <w:t>8</w:t>
-      </w:r>
-      <w:r>
-        <w:rPr>
-          <w:rFonts w:hint="cs"/>
-          <w:rtl/>
-          <w:lang w:bidi="fa-IR"/>
-        </w:rPr>
-        <w:t>00</w:t>
-      </w:r>
-      <w:r>
-        <w:rPr>
-          <w:rFonts w:hint="cs"/>
-          <w:rtl/>
-          <w:lang w:bidi="fa-IR"/>
-        </w:rPr>
-        <w:t xml:space="preserve"> و</w:t>
+        <w:t>برهم‌کنش‌هایی با امتیازی بالاتر از 800 و</w:t>
       </w:r>
     </w:p>
     <w:p>
@@ -279,37 +215,12 @@
           <w:rtl/>
           <w:lang w:bidi="fa-IR"/>
         </w:rPr>
-        <w:t xml:space="preserve">برهم‌کنش‌هایی با امتیازی بالاتر از </w:t>
-      </w:r>
-      <w:r>
-        <w:rPr>
-          <w:rFonts w:hint="cs"/>
-          <w:rtl/>
-          <w:lang w:bidi="fa-IR"/>
-        </w:rPr>
-        <w:t>9</w:t>
-      </w:r>
-      <w:r>
-        <w:rPr>
-          <w:rFonts w:hint="cs"/>
-          <w:rtl/>
-          <w:lang w:bidi="fa-IR"/>
-        </w:rPr>
-        <w:t>00</w:t>
-      </w:r>
-      <w:r>
-        <w:rPr>
-          <w:rFonts w:hint="cs"/>
-          <w:rtl/>
-          <w:lang w:bidi="fa-IR"/>
-        </w:rPr>
-        <w:t>.</w:t>
+        <w:t>برهم‌کنش‌هایی با امتیازی بالاتر از 900.</w:t>
       </w:r>
     </w:p>
     <w:p>
       <w:pPr>
         <w:rPr>
-          <w:rFonts w:hint="cs"/>
           <w:rtl/>
           <w:lang w:bidi="fa-IR"/>
         </w:rPr>
@@ -497,22 +408,21 @@
             <w:pPr>
               <w:jc w:val="center"/>
               <w:rPr>
-                <w:rFonts w:hint="cs"/>
-                <w:b w:val="0"/>
-                <w:bCs w:val="0"/>
-                <w:rtl/>
-                <w:lang w:bidi="fa-IR"/>
-              </w:rPr>
-            </w:pPr>
-            <w:r>
-              <w:rPr>
-                <w:rFonts w:hint="cs"/>
-                <w:b w:val="0"/>
-                <w:bCs w:val="0"/>
-                <w:rtl/>
-                <w:lang w:bidi="fa-IR"/>
-              </w:rPr>
-              <w:t>دسته 1</w:t>
+                <w:b w:val="0"/>
+                <w:bCs w:val="0"/>
+                <w:rtl/>
+                <w:lang w:bidi="fa-IR"/>
+              </w:rPr>
+            </w:pPr>
+            <w:r>
+              <w:rPr>
+                <w:rFonts w:hint="cs"/>
+                <w:b w:val="0"/>
+                <w:bCs w:val="0"/>
+                <w:rtl/>
+                <w:lang w:bidi="fa-IR"/>
+              </w:rPr>
+              <w:t>با امتیاز بالاتر از 500</w:t>
             </w:r>
           </w:p>
         </w:tc>
@@ -526,11 +436,18 @@
               <w:jc w:val="center"/>
               <w:cnfStyle w:val="000000000000" w:firstRow="0" w:lastRow="0" w:firstColumn="0" w:lastColumn="0" w:oddVBand="0" w:evenVBand="0" w:oddHBand="0" w:evenHBand="0" w:firstRowFirstColumn="0" w:firstRowLastColumn="0" w:lastRowFirstColumn="0" w:lastRowLastColumn="0"/>
               <w:rPr>
-                <w:rFonts w:hint="cs"/>
-                <w:rtl/>
-                <w:lang w:bidi="fa-IR"/>
-              </w:rPr>
-            </w:pPr>
+                <w:rtl/>
+                <w:lang w:bidi="fa-IR"/>
+              </w:rPr>
+            </w:pPr>
+            <w:r>
+              <w:rPr>
+                <w:rFonts w:hint="cs"/>
+                <w:rtl/>
+                <w:lang w:bidi="fa-IR"/>
+              </w:rPr>
+              <w:t>115892</w:t>
+            </w:r>
           </w:p>
         </w:tc>
         <w:tc>
@@ -547,6 +464,14 @@
                 <w:lang w:bidi="fa-IR"/>
               </w:rPr>
             </w:pPr>
+            <w:r>
+              <w:rPr>
+                <w:rFonts w:hint="cs"/>
+                <w:rtl/>
+                <w:lang w:bidi="fa-IR"/>
+              </w:rPr>
+              <w:t>4113</w:t>
+            </w:r>
           </w:p>
         </w:tc>
       </w:tr>
@@ -567,7 +492,6 @@
             <w:pPr>
               <w:jc w:val="center"/>
               <w:rPr>
-                <w:rFonts w:hint="cs"/>
                 <w:b w:val="0"/>
                 <w:bCs w:val="0"/>
                 <w:rtl/>
@@ -586,17 +510,23 @@
               <w:jc w:val="center"/>
               <w:cnfStyle w:val="000000100000" w:firstRow="0" w:lastRow="0" w:firstColumn="0" w:lastColumn="0" w:oddVBand="0" w:evenVBand="0" w:oddHBand="1" w:evenHBand="0" w:firstRowFirstColumn="0" w:firstRowLastColumn="0" w:lastRowFirstColumn="0" w:lastRowLastColumn="0"/>
               <w:rPr>
-                <w:rFonts w:hint="cs"/>
-                <w:rtl/>
-                <w:lang w:bidi="fa-IR"/>
-              </w:rPr>
-            </w:pPr>
+                <w:rtl/>
+                <w:lang w:bidi="fa-IR"/>
+              </w:rPr>
+            </w:pPr>
+            <w:r>
+              <w:rPr>
+                <w:rFonts w:hint="cs"/>
+                <w:rtl/>
+                <w:lang w:bidi="fa-IR"/>
+              </w:rPr>
+              <w:t>57946</w:t>
+            </w:r>
           </w:p>
         </w:tc>
         <w:tc>
           <w:tcPr>
             <w:tcW w:w="2340" w:type="dxa"/>
-            <w:shd w:val="nil"/>
             <w:vAlign w:val="center"/>
           </w:tcPr>
           <w:p>
@@ -608,6 +538,14 @@
                 <w:lang w:bidi="fa-IR"/>
               </w:rPr>
             </w:pPr>
+            <w:r>
+              <w:rPr>
+                <w:rFonts w:hint="cs"/>
+                <w:rtl/>
+                <w:lang w:bidi="fa-IR"/>
+              </w:rPr>
+              <w:t>4113</w:t>
+            </w:r>
           </w:p>
         </w:tc>
       </w:tr>
@@ -620,39 +558,28 @@
           <w:tcPr>
             <w:cnfStyle w:val="001000000000" w:firstRow="0" w:lastRow="0" w:firstColumn="1" w:lastColumn="0" w:oddVBand="0" w:evenVBand="0" w:oddHBand="0" w:evenHBand="0" w:firstRowFirstColumn="0" w:firstRowLastColumn="0" w:lastRowFirstColumn="0" w:lastRowLastColumn="0"/>
             <w:tcW w:w="2610" w:type="dxa"/>
-            <w:vMerge w:val="restart"/>
-            <w:vAlign w:val="center"/>
-          </w:tcPr>
-          <w:p>
-            <w:pPr>
-              <w:jc w:val="center"/>
-              <w:rPr>
-                <w:rFonts w:hint="cs"/>
-                <w:b w:val="0"/>
-                <w:bCs w:val="0"/>
-                <w:rtl/>
-                <w:lang w:bidi="fa-IR"/>
-              </w:rPr>
-            </w:pPr>
-            <w:r>
-              <w:rPr>
-                <w:rFonts w:hint="cs"/>
-                <w:b w:val="0"/>
-                <w:bCs w:val="0"/>
-                <w:rtl/>
-                <w:lang w:bidi="fa-IR"/>
-              </w:rPr>
-              <w:t xml:space="preserve">دسته </w:t>
-            </w:r>
-            <w:r>
-              <w:rPr>
-                <w:rFonts w:hint="cs"/>
-                <w:b w:val="0"/>
-                <w:bCs w:val="0"/>
-                <w:rtl/>
-                <w:lang w:bidi="fa-IR"/>
-              </w:rPr>
-              <w:t>2</w:t>
+            <w:vAlign w:val="center"/>
+          </w:tcPr>
+          <w:p>
+            <w:pPr>
+              <w:jc w:val="center"/>
+              <w:rPr>
+                <w:rFonts w:hint="cs"/>
+                <w:b w:val="0"/>
+                <w:bCs w:val="0"/>
+                <w:rtl/>
+                <w:lang w:bidi="fa-IR"/>
+              </w:rPr>
+            </w:pPr>
+            <w:r>
+              <w:rPr>
+                <w:rFonts w:hint="cs"/>
+                <w:b w:val="0"/>
+                <w:bCs w:val="0"/>
+                <w:rtl/>
+                <w:lang w:bidi="fa-IR"/>
+              </w:rPr>
+              <w:t>همبند بالاتر از 500</w:t>
             </w:r>
           </w:p>
         </w:tc>
@@ -671,6 +598,14 @@
                 <w:lang w:bidi="fa-IR"/>
               </w:rPr>
             </w:pPr>
+            <w:r>
+              <w:rPr>
+                <w:rFonts w:hint="cs"/>
+                <w:rtl/>
+                <w:lang w:bidi="fa-IR"/>
+              </w:rPr>
+              <w:t>57946</w:t>
+            </w:r>
           </w:p>
         </w:tc>
         <w:tc>
@@ -683,10 +618,19 @@
               <w:jc w:val="center"/>
               <w:cnfStyle w:val="000000000000" w:firstRow="0" w:lastRow="0" w:firstColumn="0" w:lastColumn="0" w:oddVBand="0" w:evenVBand="0" w:oddHBand="0" w:evenHBand="0" w:firstRowFirstColumn="0" w:firstRowLastColumn="0" w:lastRowFirstColumn="0" w:lastRowLastColumn="0"/>
               <w:rPr>
-                <w:rtl/>
-                <w:lang w:bidi="fa-IR"/>
-              </w:rPr>
-            </w:pPr>
+                <w:rFonts w:hint="cs"/>
+                <w:rtl/>
+                <w:lang w:bidi="fa-IR"/>
+              </w:rPr>
+            </w:pPr>
+            <w:r>
+              <w:rPr>
+                <w:rFonts w:hint="cs"/>
+                <w:rtl/>
+                <w:lang w:bidi="fa-IR"/>
+              </w:rPr>
+              <w:t>4113</w:t>
+            </w:r>
           </w:p>
         </w:tc>
       </w:tr>
@@ -700,20 +644,29 @@
           <w:tcPr>
             <w:cnfStyle w:val="001000000000" w:firstRow="0" w:lastRow="0" w:firstColumn="1" w:lastColumn="0" w:oddVBand="0" w:evenVBand="0" w:oddHBand="0" w:evenHBand="0" w:firstRowFirstColumn="0" w:firstRowLastColumn="0" w:lastRowFirstColumn="0" w:lastRowLastColumn="0"/>
             <w:tcW w:w="2610" w:type="dxa"/>
-            <w:vMerge/>
-            <w:vAlign w:val="center"/>
-          </w:tcPr>
-          <w:p>
-            <w:pPr>
-              <w:jc w:val="center"/>
-              <w:rPr>
-                <w:rFonts w:hint="cs"/>
-                <w:b w:val="0"/>
-                <w:bCs w:val="0"/>
-                <w:rtl/>
-                <w:lang w:bidi="fa-IR"/>
-              </w:rPr>
-            </w:pPr>
+            <w:vMerge w:val="restart"/>
+            <w:vAlign w:val="center"/>
+          </w:tcPr>
+          <w:p>
+            <w:pPr>
+              <w:jc w:val="center"/>
+              <w:rPr>
+                <w:b w:val="0"/>
+                <w:bCs w:val="0"/>
+                <w:rtl/>
+                <w:lang w:bidi="fa-IR"/>
+              </w:rPr>
+            </w:pPr>
+            <w:r>
+              <w:rPr>
+                <w:rFonts w:hint="cs"/>
+                <w:b w:val="0"/>
+                <w:bCs w:val="0"/>
+                <w:rtl/>
+                <w:lang w:bidi="fa-IR"/>
+              </w:rPr>
+              <w:t>با امتیاز بالاتر از 600</w:t>
+            </w:r>
           </w:p>
         </w:tc>
         <w:tc>
@@ -726,17 +679,23 @@
               <w:jc w:val="center"/>
               <w:cnfStyle w:val="000000100000" w:firstRow="0" w:lastRow="0" w:firstColumn="0" w:lastColumn="0" w:oddVBand="0" w:evenVBand="0" w:oddHBand="1" w:evenHBand="0" w:firstRowFirstColumn="0" w:firstRowLastColumn="0" w:lastRowFirstColumn="0" w:lastRowLastColumn="0"/>
               <w:rPr>
-                <w:rFonts w:hint="cs"/>
-                <w:rtl/>
-                <w:lang w:bidi="fa-IR"/>
-              </w:rPr>
-            </w:pPr>
+                <w:rtl/>
+                <w:lang w:bidi="fa-IR"/>
+              </w:rPr>
+            </w:pPr>
+            <w:r>
+              <w:rPr>
+                <w:rFonts w:hint="cs"/>
+                <w:rtl/>
+                <w:lang w:bidi="fa-IR"/>
+              </w:rPr>
+              <w:t>83590</w:t>
+            </w:r>
           </w:p>
         </w:tc>
         <w:tc>
           <w:tcPr>
             <w:tcW w:w="2340" w:type="dxa"/>
-            <w:shd w:val="nil"/>
             <w:vAlign w:val="center"/>
           </w:tcPr>
           <w:p>
@@ -748,6 +707,14 @@
                 <w:lang w:bidi="fa-IR"/>
               </w:rPr>
             </w:pPr>
+            <w:r>
+              <w:rPr>
+                <w:rFonts w:hint="cs"/>
+                <w:rtl/>
+                <w:lang w:bidi="fa-IR"/>
+              </w:rPr>
+              <w:t>4079</w:t>
+            </w:r>
           </w:p>
         </w:tc>
       </w:tr>
@@ -760,40 +727,19 @@
           <w:tcPr>
             <w:cnfStyle w:val="001000000000" w:firstRow="0" w:lastRow="0" w:firstColumn="1" w:lastColumn="0" w:oddVBand="0" w:evenVBand="0" w:oddHBand="0" w:evenHBand="0" w:firstRowFirstColumn="0" w:firstRowLastColumn="0" w:lastRowFirstColumn="0" w:lastRowLastColumn="0"/>
             <w:tcW w:w="2610" w:type="dxa"/>
-            <w:vMerge w:val="restart"/>
-            <w:vAlign w:val="center"/>
-          </w:tcPr>
-          <w:p>
-            <w:pPr>
-              <w:jc w:val="center"/>
-              <w:rPr>
-                <w:rFonts w:hint="cs"/>
-                <w:b w:val="0"/>
-                <w:bCs w:val="0"/>
-                <w:rtl/>
-                <w:lang w:bidi="fa-IR"/>
-              </w:rPr>
-            </w:pPr>
-            <w:r>
-              <w:rPr>
-                <w:rFonts w:hint="cs"/>
-                <w:b w:val="0"/>
-                <w:bCs w:val="0"/>
-                <w:rtl/>
-                <w:lang w:bidi="fa-IR"/>
-              </w:rPr>
-              <w:t xml:space="preserve">دسته </w:t>
-            </w:r>
-            <w:r>
-              <w:rPr>
-                <w:rFonts w:hint="cs"/>
-                <w:b w:val="0"/>
-                <w:bCs w:val="0"/>
-                <w:rtl/>
-                <w:lang w:bidi="fa-IR"/>
-              </w:rPr>
-              <w:t>3</w:t>
-            </w:r>
+            <w:vMerge/>
+            <w:vAlign w:val="center"/>
+          </w:tcPr>
+          <w:p>
+            <w:pPr>
+              <w:jc w:val="center"/>
+              <w:rPr>
+                <w:b w:val="0"/>
+                <w:bCs w:val="0"/>
+                <w:rtl/>
+                <w:lang w:bidi="fa-IR"/>
+              </w:rPr>
+            </w:pPr>
           </w:p>
         </w:tc>
         <w:tc>
@@ -806,11 +752,18 @@
               <w:jc w:val="center"/>
               <w:cnfStyle w:val="000000000000" w:firstRow="0" w:lastRow="0" w:firstColumn="0" w:lastColumn="0" w:oddVBand="0" w:evenVBand="0" w:oddHBand="0" w:evenHBand="0" w:firstRowFirstColumn="0" w:firstRowLastColumn="0" w:lastRowFirstColumn="0" w:lastRowLastColumn="0"/>
               <w:rPr>
-                <w:rFonts w:hint="cs"/>
-                <w:rtl/>
-                <w:lang w:bidi="fa-IR"/>
-              </w:rPr>
-            </w:pPr>
+                <w:rtl/>
+                <w:lang w:bidi="fa-IR"/>
+              </w:rPr>
+            </w:pPr>
+            <w:r>
+              <w:rPr>
+                <w:rFonts w:hint="cs"/>
+                <w:rtl/>
+                <w:lang w:bidi="fa-IR"/>
+              </w:rPr>
+              <w:t>41795</w:t>
+            </w:r>
           </w:p>
         </w:tc>
         <w:tc>
@@ -827,6 +780,14 @@
                 <w:lang w:bidi="fa-IR"/>
               </w:rPr>
             </w:pPr>
+            <w:r>
+              <w:rPr>
+                <w:rFonts w:hint="cs"/>
+                <w:rtl/>
+                <w:lang w:bidi="fa-IR"/>
+              </w:rPr>
+              <w:t>4079</w:t>
+            </w:r>
           </w:p>
         </w:tc>
       </w:tr>
@@ -840,20 +801,48 @@
           <w:tcPr>
             <w:cnfStyle w:val="001000000000" w:firstRow="0" w:lastRow="0" w:firstColumn="1" w:lastColumn="0" w:oddVBand="0" w:evenVBand="0" w:oddHBand="0" w:evenHBand="0" w:firstRowFirstColumn="0" w:firstRowLastColumn="0" w:lastRowFirstColumn="0" w:lastRowLastColumn="0"/>
             <w:tcW w:w="2610" w:type="dxa"/>
-            <w:vMerge/>
-            <w:vAlign w:val="center"/>
-          </w:tcPr>
-          <w:p>
-            <w:pPr>
-              <w:jc w:val="center"/>
-              <w:rPr>
-                <w:rFonts w:hint="cs"/>
-                <w:b w:val="0"/>
-                <w:bCs w:val="0"/>
-                <w:rtl/>
-                <w:lang w:bidi="fa-IR"/>
-              </w:rPr>
-            </w:pPr>
+            <w:vAlign w:val="center"/>
+          </w:tcPr>
+          <w:p>
+            <w:pPr>
+              <w:jc w:val="center"/>
+              <w:rPr>
+                <w:b w:val="0"/>
+                <w:bCs w:val="0"/>
+                <w:rtl/>
+                <w:lang w:bidi="fa-IR"/>
+              </w:rPr>
+            </w:pPr>
+            <w:r>
+              <w:rPr>
+                <w:rFonts w:hint="cs"/>
+                <w:b w:val="0"/>
+                <w:bCs w:val="0"/>
+                <w:rtl/>
+                <w:lang w:bidi="fa-IR"/>
+              </w:rPr>
+              <w:t xml:space="preserve">همبند بالاتر از </w:t>
+            </w:r>
+            <w:r>
+              <w:rPr>
+                <w:rFonts w:hint="cs"/>
+                <w:b w:val="0"/>
+                <w:bCs w:val="0"/>
+                <w:rtl/>
+                <w:lang w:bidi="fa-IR"/>
+              </w:rPr>
+              <w:t>6</w:t>
+            </w:r>
+            <w:r>
+              <w:rPr>
+                <w:rFonts w:hint="cs"/>
+                <w:b w:val="0"/>
+                <w:bCs w:val="0"/>
+                <w:rtl/>
+                <w:lang w:bidi="fa-IR"/>
+              </w:rPr>
+              <w:t>00</w:t>
+            </w:r>
           </w:p>
         </w:tc>
         <w:tc>
@@ -871,12 +860,19 @@
                 <w:lang w:bidi="fa-IR"/>
               </w:rPr>
             </w:pPr>
+            <w:r>
+              <w:rPr>
+                <w:rFonts w:hint="cs"/>
+                <w:rtl/>
+                <w:lang w:bidi="fa-IR"/>
+              </w:rPr>
+              <w:t>41794</w:t>
+            </w:r>
           </w:p>
         </w:tc>
         <w:tc>
           <w:tcPr>
             <w:tcW w:w="2340" w:type="dxa"/>
-            <w:shd w:val="nil"/>
             <w:vAlign w:val="center"/>
           </w:tcPr>
           <w:p>
@@ -884,10 +880,19 @@
               <w:jc w:val="center"/>
               <w:cnfStyle w:val="000000100000" w:firstRow="0" w:lastRow="0" w:firstColumn="0" w:lastColumn="0" w:oddVBand="0" w:evenVBand="0" w:oddHBand="1" w:evenHBand="0" w:firstRowFirstColumn="0" w:firstRowLastColumn="0" w:lastRowFirstColumn="0" w:lastRowLastColumn="0"/>
               <w:rPr>
-                <w:rtl/>
-                <w:lang w:bidi="fa-IR"/>
-              </w:rPr>
-            </w:pPr>
+                <w:rFonts w:hint="cs"/>
+                <w:rtl/>
+                <w:lang w:bidi="fa-IR"/>
+              </w:rPr>
+            </w:pPr>
+            <w:r>
+              <w:rPr>
+                <w:rFonts w:hint="cs"/>
+                <w:rtl/>
+                <w:lang w:bidi="fa-IR"/>
+              </w:rPr>
+              <w:t>4075</w:t>
+            </w:r>
           </w:p>
         </w:tc>
       </w:tr>
@@ -907,32 +912,21 @@
             <w:pPr>
               <w:jc w:val="center"/>
               <w:rPr>
-                <w:rFonts w:hint="cs"/>
-                <w:b w:val="0"/>
-                <w:bCs w:val="0"/>
-                <w:rtl/>
-                <w:lang w:bidi="fa-IR"/>
-              </w:rPr>
-            </w:pPr>
-            <w:r>
-              <w:rPr>
-                <w:rFonts w:hint="cs"/>
-                <w:b w:val="0"/>
-                <w:bCs w:val="0"/>
-                <w:rtl/>
-                <w:lang w:bidi="fa-IR"/>
-              </w:rPr>
-              <w:t xml:space="preserve">دسته </w:t>
-            </w:r>
-            <w:r>
-              <w:rPr>
-                <w:rFonts w:hint="cs"/>
-                <w:b w:val="0"/>
-                <w:bCs w:val="0"/>
-                <w:rtl/>
-                <w:lang w:bidi="fa-IR"/>
-              </w:rPr>
-              <w:t>4</w:t>
+                <w:b w:val="0"/>
+                <w:bCs w:val="0"/>
+                <w:rtl/>
+                <w:lang w:bidi="fa-IR"/>
+              </w:rPr>
+            </w:pPr>
+            <w:r>
+              <w:rPr>
+                <w:rFonts w:hint="cs"/>
+                <w:b w:val="0"/>
+                <w:bCs w:val="0"/>
+                <w:rtl/>
+                <w:lang w:bidi="fa-IR"/>
+              </w:rPr>
+              <w:t>با امتیاز بالاتر از 700</w:t>
             </w:r>
           </w:p>
         </w:tc>
@@ -946,11 +940,18 @@
               <w:jc w:val="center"/>
               <w:cnfStyle w:val="000000000000" w:firstRow="0" w:lastRow="0" w:firstColumn="0" w:lastColumn="0" w:oddVBand="0" w:evenVBand="0" w:oddHBand="0" w:evenHBand="0" w:firstRowFirstColumn="0" w:firstRowLastColumn="0" w:lastRowFirstColumn="0" w:lastRowLastColumn="0"/>
               <w:rPr>
-                <w:rFonts w:hint="cs"/>
-                <w:rtl/>
-                <w:lang w:bidi="fa-IR"/>
-              </w:rPr>
-            </w:pPr>
+                <w:rtl/>
+                <w:lang w:bidi="fa-IR"/>
+              </w:rPr>
+            </w:pPr>
+            <w:r>
+              <w:rPr>
+                <w:rFonts w:hint="cs"/>
+                <w:rtl/>
+                <w:lang w:bidi="fa-IR"/>
+              </w:rPr>
+              <w:t>59496</w:t>
+            </w:r>
           </w:p>
         </w:tc>
         <w:tc>
@@ -967,6 +968,14 @@
                 <w:lang w:bidi="fa-IR"/>
               </w:rPr>
             </w:pPr>
+            <w:r>
+              <w:rPr>
+                <w:rFonts w:hint="cs"/>
+                <w:rtl/>
+                <w:lang w:bidi="fa-IR"/>
+              </w:rPr>
+              <w:t>4020</w:t>
+            </w:r>
           </w:p>
         </w:tc>
       </w:tr>
@@ -987,7 +996,6 @@
             <w:pPr>
               <w:jc w:val="center"/>
               <w:rPr>
-                <w:rFonts w:hint="cs"/>
                 <w:b w:val="0"/>
                 <w:bCs w:val="0"/>
                 <w:rtl/>
@@ -1006,17 +1014,23 @@
               <w:jc w:val="center"/>
               <w:cnfStyle w:val="000000100000" w:firstRow="0" w:lastRow="0" w:firstColumn="0" w:lastColumn="0" w:oddVBand="0" w:evenVBand="0" w:oddHBand="1" w:evenHBand="0" w:firstRowFirstColumn="0" w:firstRowLastColumn="0" w:lastRowFirstColumn="0" w:lastRowLastColumn="0"/>
               <w:rPr>
-                <w:rFonts w:hint="cs"/>
-                <w:rtl/>
-                <w:lang w:bidi="fa-IR"/>
-              </w:rPr>
-            </w:pPr>
+                <w:rtl/>
+                <w:lang w:bidi="fa-IR"/>
+              </w:rPr>
+            </w:pPr>
+            <w:r>
+              <w:rPr>
+                <w:rFonts w:hint="cs"/>
+                <w:rtl/>
+                <w:lang w:bidi="fa-IR"/>
+              </w:rPr>
+              <w:t>29748</w:t>
+            </w:r>
           </w:p>
         </w:tc>
         <w:tc>
           <w:tcPr>
             <w:tcW w:w="2340" w:type="dxa"/>
-            <w:shd w:val="nil"/>
             <w:vAlign w:val="center"/>
           </w:tcPr>
           <w:p>
@@ -1028,6 +1042,14 @@
                 <w:lang w:bidi="fa-IR"/>
               </w:rPr>
             </w:pPr>
+            <w:r>
+              <w:rPr>
+                <w:rFonts w:hint="cs"/>
+                <w:rtl/>
+                <w:lang w:bidi="fa-IR"/>
+              </w:rPr>
+              <w:t>4020</w:t>
+            </w:r>
           </w:p>
         </w:tc>
       </w:tr>
@@ -1040,39 +1062,47 @@
           <w:tcPr>
             <w:cnfStyle w:val="001000000000" w:firstRow="0" w:lastRow="0" w:firstColumn="1" w:lastColumn="0" w:oddVBand="0" w:evenVBand="0" w:oddHBand="0" w:evenHBand="0" w:firstRowFirstColumn="0" w:firstRowLastColumn="0" w:lastRowFirstColumn="0" w:lastRowLastColumn="0"/>
             <w:tcW w:w="2610" w:type="dxa"/>
-            <w:vMerge w:val="restart"/>
-            <w:vAlign w:val="center"/>
-          </w:tcPr>
-          <w:p>
-            <w:pPr>
-              <w:jc w:val="center"/>
-              <w:rPr>
-                <w:rFonts w:hint="cs"/>
-                <w:b w:val="0"/>
-                <w:bCs w:val="0"/>
-                <w:rtl/>
-                <w:lang w:bidi="fa-IR"/>
-              </w:rPr>
-            </w:pPr>
-            <w:r>
-              <w:rPr>
-                <w:rFonts w:hint="cs"/>
-                <w:b w:val="0"/>
-                <w:bCs w:val="0"/>
-                <w:rtl/>
-                <w:lang w:bidi="fa-IR"/>
-              </w:rPr>
-              <w:t xml:space="preserve">دسته </w:t>
-            </w:r>
-            <w:r>
-              <w:rPr>
-                <w:rFonts w:hint="cs"/>
-                <w:b w:val="0"/>
-                <w:bCs w:val="0"/>
-                <w:rtl/>
-                <w:lang w:bidi="fa-IR"/>
-              </w:rPr>
-              <w:t>5</w:t>
+            <w:vAlign w:val="center"/>
+          </w:tcPr>
+          <w:p>
+            <w:pPr>
+              <w:jc w:val="center"/>
+              <w:rPr>
+                <w:b w:val="0"/>
+                <w:bCs w:val="0"/>
+                <w:rtl/>
+                <w:lang w:bidi="fa-IR"/>
+              </w:rPr>
+            </w:pPr>
+            <w:r>
+              <w:rPr>
+                <w:rFonts w:hint="cs"/>
+                <w:b w:val="0"/>
+                <w:bCs w:val="0"/>
+                <w:rtl/>
+                <w:lang w:bidi="fa-IR"/>
+              </w:rPr>
+              <w:t xml:space="preserve">همبند بالاتر از </w:t>
+            </w:r>
+            <w:r>
+              <w:rPr>
+                <w:rFonts w:hint="cs"/>
+                <w:b w:val="0"/>
+                <w:bCs w:val="0"/>
+                <w:rtl/>
+                <w:lang w:bidi="fa-IR"/>
+              </w:rPr>
+              <w:t>7</w:t>
+            </w:r>
+            <w:r>
+              <w:rPr>
+                <w:rFonts w:hint="cs"/>
+                <w:b w:val="0"/>
+                <w:bCs w:val="0"/>
+                <w:rtl/>
+                <w:lang w:bidi="fa-IR"/>
+              </w:rPr>
+              <w:t>00</w:t>
             </w:r>
           </w:p>
         </w:tc>
@@ -1091,6 +1121,14 @@
                 <w:lang w:bidi="fa-IR"/>
               </w:rPr>
             </w:pPr>
+            <w:r>
+              <w:rPr>
+                <w:rFonts w:hint="cs"/>
+                <w:rtl/>
+                <w:lang w:bidi="fa-IR"/>
+              </w:rPr>
+              <w:t>29740</w:t>
+            </w:r>
           </w:p>
         </w:tc>
         <w:tc>
@@ -1103,10 +1141,21 @@
               <w:jc w:val="center"/>
               <w:cnfStyle w:val="000000000000" w:firstRow="0" w:lastRow="0" w:firstColumn="0" w:lastColumn="0" w:oddVBand="0" w:evenVBand="0" w:oddHBand="0" w:evenHBand="0" w:firstRowFirstColumn="0" w:firstRowLastColumn="0" w:lastRowFirstColumn="0" w:lastRowLastColumn="0"/>
               <w:rPr>
-                <w:rtl/>
-                <w:lang w:bidi="fa-IR"/>
-              </w:rPr>
-            </w:pPr>
+                <w:rFonts w:hint="cs"/>
+                <w:rtl/>
+                <w:lang w:bidi="fa-IR"/>
+              </w:rPr>
+            </w:pPr>
+            <w:r>
+              <w:rPr>
+                <w:rFonts w:hint="cs"/>
+                <w:rtl/>
+                <w:lang w:bidi="fa-IR"/>
+              </w:rPr>
+              <w:t>4007</w:t>
+            </w:r>
+            <w:bookmarkStart w:id="0" w:name="_GoBack"/>
+            <w:bookmarkEnd w:id="0"/>
           </w:p>
         </w:tc>
       </w:tr>
@@ -1120,6 +1169,89 @@
           <w:tcPr>
             <w:cnfStyle w:val="001000000000" w:firstRow="0" w:lastRow="0" w:firstColumn="1" w:lastColumn="0" w:oddVBand="0" w:evenVBand="0" w:oddHBand="0" w:evenHBand="0" w:firstRowFirstColumn="0" w:firstRowLastColumn="0" w:lastRowFirstColumn="0" w:lastRowLastColumn="0"/>
             <w:tcW w:w="2610" w:type="dxa"/>
+            <w:vMerge w:val="restart"/>
+            <w:vAlign w:val="center"/>
+          </w:tcPr>
+          <w:p>
+            <w:pPr>
+              <w:jc w:val="center"/>
+              <w:rPr>
+                <w:b w:val="0"/>
+                <w:bCs w:val="0"/>
+                <w:rtl/>
+                <w:lang w:bidi="fa-IR"/>
+              </w:rPr>
+            </w:pPr>
+            <w:r>
+              <w:rPr>
+                <w:rFonts w:hint="cs"/>
+                <w:b w:val="0"/>
+                <w:bCs w:val="0"/>
+                <w:rtl/>
+                <w:lang w:bidi="fa-IR"/>
+              </w:rPr>
+              <w:t>با امتیاز بالاتر از 800</w:t>
+            </w:r>
+          </w:p>
+        </w:tc>
+        <w:tc>
+          <w:tcPr>
+            <w:tcW w:w="2610" w:type="dxa"/>
+            <w:vAlign w:val="center"/>
+          </w:tcPr>
+          <w:p>
+            <w:pPr>
+              <w:jc w:val="center"/>
+              <w:cnfStyle w:val="000000100000" w:firstRow="0" w:lastRow="0" w:firstColumn="0" w:lastColumn="0" w:oddVBand="0" w:evenVBand="0" w:oddHBand="1" w:evenHBand="0" w:firstRowFirstColumn="0" w:firstRowLastColumn="0" w:lastRowFirstColumn="0" w:lastRowLastColumn="0"/>
+              <w:rPr>
+                <w:rtl/>
+                <w:lang w:bidi="fa-IR"/>
+              </w:rPr>
+            </w:pPr>
+            <w:r>
+              <w:rPr>
+                <w:rFonts w:hint="cs"/>
+                <w:rtl/>
+                <w:lang w:bidi="fa-IR"/>
+              </w:rPr>
+              <w:t>41408</w:t>
+            </w:r>
+          </w:p>
+        </w:tc>
+        <w:tc>
+          <w:tcPr>
+            <w:tcW w:w="2340" w:type="dxa"/>
+            <w:vAlign w:val="center"/>
+          </w:tcPr>
+          <w:p>
+            <w:pPr>
+              <w:jc w:val="center"/>
+              <w:cnfStyle w:val="000000100000" w:firstRow="0" w:lastRow="0" w:firstColumn="0" w:lastColumn="0" w:oddVBand="0" w:evenVBand="0" w:oddHBand="1" w:evenHBand="0" w:firstRowFirstColumn="0" w:firstRowLastColumn="0" w:lastRowFirstColumn="0" w:lastRowLastColumn="0"/>
+              <w:rPr>
+                <w:rtl/>
+                <w:lang w:bidi="fa-IR"/>
+              </w:rPr>
+            </w:pPr>
+            <w:r>
+              <w:rPr>
+                <w:rFonts w:hint="cs"/>
+                <w:rtl/>
+                <w:lang w:bidi="fa-IR"/>
+              </w:rPr>
+              <w:t>3808</w:t>
+            </w:r>
+          </w:p>
+        </w:tc>
+      </w:tr>
+      <w:tr>
+        <w:trPr>
+          <w:trHeight w:val="131"/>
+          <w:jc w:val="center"/>
+        </w:trPr>
+        <w:tc>
+          <w:tcPr>
+            <w:cnfStyle w:val="001000000000" w:firstRow="0" w:lastRow="0" w:firstColumn="1" w:lastColumn="0" w:oddVBand="0" w:evenVBand="0" w:oddHBand="0" w:evenHBand="0" w:firstRowFirstColumn="0" w:firstRowLastColumn="0" w:lastRowFirstColumn="0" w:lastRowLastColumn="0"/>
+            <w:tcW w:w="2610" w:type="dxa"/>
             <w:vMerge/>
             <w:vAlign w:val="center"/>
           </w:tcPr>
@@ -1127,13 +1259,114 @@
             <w:pPr>
               <w:jc w:val="center"/>
               <w:rPr>
-                <w:rFonts w:hint="cs"/>
-                <w:b w:val="0"/>
-                <w:bCs w:val="0"/>
-                <w:rtl/>
-                <w:lang w:bidi="fa-IR"/>
-              </w:rPr>
-            </w:pPr>
+                <w:b w:val="0"/>
+                <w:bCs w:val="0"/>
+                <w:rtl/>
+                <w:lang w:bidi="fa-IR"/>
+              </w:rPr>
+            </w:pPr>
+          </w:p>
+        </w:tc>
+        <w:tc>
+          <w:tcPr>
+            <w:tcW w:w="2610" w:type="dxa"/>
+            <w:vAlign w:val="center"/>
+          </w:tcPr>
+          <w:p>
+            <w:pPr>
+              <w:jc w:val="center"/>
+              <w:cnfStyle w:val="000000000000" w:firstRow="0" w:lastRow="0" w:firstColumn="0" w:lastColumn="0" w:oddVBand="0" w:evenVBand="0" w:oddHBand="0" w:evenHBand="0" w:firstRowFirstColumn="0" w:firstRowLastColumn="0" w:lastRowFirstColumn="0" w:lastRowLastColumn="0"/>
+              <w:rPr>
+                <w:rtl/>
+                <w:lang w:bidi="fa-IR"/>
+              </w:rPr>
+            </w:pPr>
+            <w:r>
+              <w:rPr>
+                <w:rtl/>
+                <w:lang w:bidi="fa-IR"/>
+              </w:rPr>
+              <w:t>20704</w:t>
+            </w:r>
+          </w:p>
+        </w:tc>
+        <w:tc>
+          <w:tcPr>
+            <w:tcW w:w="2340" w:type="dxa"/>
+            <w:vAlign w:val="center"/>
+          </w:tcPr>
+          <w:p>
+            <w:pPr>
+              <w:jc w:val="center"/>
+              <w:cnfStyle w:val="000000000000" w:firstRow="0" w:lastRow="0" w:firstColumn="0" w:lastColumn="0" w:oddVBand="0" w:evenVBand="0" w:oddHBand="0" w:evenHBand="0" w:firstRowFirstColumn="0" w:firstRowLastColumn="0" w:lastRowFirstColumn="0" w:lastRowLastColumn="0"/>
+              <w:rPr>
+                <w:rtl/>
+                <w:lang w:bidi="fa-IR"/>
+              </w:rPr>
+            </w:pPr>
+            <w:r>
+              <w:rPr>
+                <w:rFonts w:hint="cs"/>
+                <w:rtl/>
+                <w:lang w:bidi="fa-IR"/>
+              </w:rPr>
+              <w:t>3808</w:t>
+            </w:r>
+          </w:p>
+        </w:tc>
+      </w:tr>
+      <w:tr>
+        <w:trPr>
+          <w:cnfStyle w:val="000000100000" w:firstRow="0" w:lastRow="0" w:firstColumn="0" w:lastColumn="0" w:oddVBand="0" w:evenVBand="0" w:oddHBand="1" w:evenHBand="0" w:firstRowFirstColumn="0" w:firstRowLastColumn="0" w:lastRowFirstColumn="0" w:lastRowLastColumn="0"/>
+          <w:trHeight w:val="131"/>
+          <w:jc w:val="center"/>
+        </w:trPr>
+        <w:tc>
+          <w:tcPr>
+            <w:cnfStyle w:val="001000000000" w:firstRow="0" w:lastRow="0" w:firstColumn="1" w:lastColumn="0" w:oddVBand="0" w:evenVBand="0" w:oddHBand="0" w:evenHBand="0" w:firstRowFirstColumn="0" w:firstRowLastColumn="0" w:lastRowFirstColumn="0" w:lastRowLastColumn="0"/>
+            <w:tcW w:w="2610" w:type="dxa"/>
+            <w:vAlign w:val="center"/>
+          </w:tcPr>
+          <w:p>
+            <w:pPr>
+              <w:jc w:val="center"/>
+              <w:rPr>
+                <w:b w:val="0"/>
+                <w:bCs w:val="0"/>
+                <w:rtl/>
+                <w:lang w:bidi="fa-IR"/>
+              </w:rPr>
+            </w:pPr>
+            <w:r>
+              <w:rPr>
+                <w:rFonts w:hint="cs"/>
+                <w:b w:val="0"/>
+                <w:bCs w:val="0"/>
+                <w:rtl/>
+                <w:lang w:bidi="fa-IR"/>
+              </w:rPr>
+              <w:t xml:space="preserve">همبند بالاتر از </w:t>
+            </w:r>
+            <w:r>
+              <w:rPr>
+                <w:rFonts w:hint="cs"/>
+                <w:b w:val="0"/>
+                <w:bCs w:val="0"/>
+                <w:rtl/>
+                <w:lang w:bidi="fa-IR"/>
+              </w:rPr>
+              <w:t>8</w:t>
+            </w:r>
+            <w:r>
+              <w:rPr>
+                <w:rFonts w:hint="cs"/>
+                <w:b w:val="0"/>
+                <w:bCs w:val="0"/>
+                <w:rtl/>
+                <w:lang w:bidi="fa-IR"/>
+              </w:rPr>
+              <w:t>00</w:t>
+            </w:r>
           </w:p>
         </w:tc>
         <w:tc>
@@ -1146,17 +1379,23 @@
               <w:jc w:val="center"/>
               <w:cnfStyle w:val="000000100000" w:firstRow="0" w:lastRow="0" w:firstColumn="0" w:lastColumn="0" w:oddVBand="0" w:evenVBand="0" w:oddHBand="1" w:evenHBand="0" w:firstRowFirstColumn="0" w:firstRowLastColumn="0" w:lastRowFirstColumn="0" w:lastRowLastColumn="0"/>
               <w:rPr>
-                <w:rFonts w:hint="cs"/>
-                <w:rtl/>
-                <w:lang w:bidi="fa-IR"/>
-              </w:rPr>
-            </w:pPr>
+                <w:rtl/>
+                <w:lang w:bidi="fa-IR"/>
+              </w:rPr>
+            </w:pPr>
+            <w:r>
+              <w:rPr>
+                <w:rFonts w:hint="cs"/>
+                <w:rtl/>
+                <w:lang w:bidi="fa-IR"/>
+              </w:rPr>
+              <w:t>20618</w:t>
+            </w:r>
           </w:p>
         </w:tc>
         <w:tc>
           <w:tcPr>
             <w:tcW w:w="2340" w:type="dxa"/>
-            <w:shd w:val="nil"/>
             <w:vAlign w:val="center"/>
           </w:tcPr>
           <w:p>
@@ -1164,10 +1403,275 @@
               <w:jc w:val="center"/>
               <w:cnfStyle w:val="000000100000" w:firstRow="0" w:lastRow="0" w:firstColumn="0" w:lastColumn="0" w:oddVBand="0" w:evenVBand="0" w:oddHBand="1" w:evenHBand="0" w:firstRowFirstColumn="0" w:firstRowLastColumn="0" w:lastRowFirstColumn="0" w:lastRowLastColumn="0"/>
               <w:rPr>
-                <w:rtl/>
-                <w:lang w:bidi="fa-IR"/>
-              </w:rPr>
-            </w:pPr>
+                <w:rFonts w:hint="cs"/>
+                <w:rtl/>
+                <w:lang w:bidi="fa-IR"/>
+              </w:rPr>
+            </w:pPr>
+            <w:r>
+              <w:rPr>
+                <w:rFonts w:hint="cs"/>
+                <w:rtl/>
+                <w:lang w:bidi="fa-IR"/>
+              </w:rPr>
+              <w:t>3683</w:t>
+            </w:r>
+          </w:p>
+        </w:tc>
+      </w:tr>
+      <w:tr>
+        <w:trPr>
+          <w:trHeight w:val="131"/>
+          <w:jc w:val="center"/>
+        </w:trPr>
+        <w:tc>
+          <w:tcPr>
+            <w:cnfStyle w:val="001000000000" w:firstRow="0" w:lastRow="0" w:firstColumn="1" w:lastColumn="0" w:oddVBand="0" w:evenVBand="0" w:oddHBand="0" w:evenHBand="0" w:firstRowFirstColumn="0" w:firstRowLastColumn="0" w:lastRowFirstColumn="0" w:lastRowLastColumn="0"/>
+            <w:tcW w:w="2610" w:type="dxa"/>
+            <w:vMerge w:val="restart"/>
+            <w:vAlign w:val="center"/>
+          </w:tcPr>
+          <w:p>
+            <w:pPr>
+              <w:jc w:val="center"/>
+              <w:rPr>
+                <w:b w:val="0"/>
+                <w:bCs w:val="0"/>
+                <w:rtl/>
+                <w:lang w:bidi="fa-IR"/>
+              </w:rPr>
+            </w:pPr>
+            <w:r>
+              <w:rPr>
+                <w:rFonts w:hint="cs"/>
+                <w:b w:val="0"/>
+                <w:bCs w:val="0"/>
+                <w:rtl/>
+                <w:lang w:bidi="fa-IR"/>
+              </w:rPr>
+              <w:t>با امتیاز بالاتر از 900</w:t>
+            </w:r>
+          </w:p>
+        </w:tc>
+        <w:tc>
+          <w:tcPr>
+            <w:tcW w:w="2610" w:type="dxa"/>
+            <w:vAlign w:val="center"/>
+          </w:tcPr>
+          <w:p>
+            <w:pPr>
+              <w:jc w:val="center"/>
+              <w:cnfStyle w:val="000000000000" w:firstRow="0" w:lastRow="0" w:firstColumn="0" w:lastColumn="0" w:oddVBand="0" w:evenVBand="0" w:oddHBand="0" w:evenHBand="0" w:firstRowFirstColumn="0" w:firstRowLastColumn="0" w:lastRowFirstColumn="0" w:lastRowLastColumn="0"/>
+              <w:rPr>
+                <w:rtl/>
+                <w:lang w:bidi="fa-IR"/>
+              </w:rPr>
+            </w:pPr>
+            <w:r>
+              <w:rPr>
+                <w:rtl/>
+                <w:lang w:bidi="fa-IR"/>
+              </w:rPr>
+              <w:t>26976</w:t>
+            </w:r>
+          </w:p>
+        </w:tc>
+        <w:tc>
+          <w:tcPr>
+            <w:tcW w:w="2340" w:type="dxa"/>
+            <w:vAlign w:val="center"/>
+          </w:tcPr>
+          <w:p>
+            <w:pPr>
+              <w:jc w:val="center"/>
+              <w:cnfStyle w:val="000000000000" w:firstRow="0" w:lastRow="0" w:firstColumn="0" w:lastColumn="0" w:oddVBand="0" w:evenVBand="0" w:oddHBand="0" w:evenHBand="0" w:firstRowFirstColumn="0" w:firstRowLastColumn="0" w:lastRowFirstColumn="0" w:lastRowLastColumn="0"/>
+              <w:rPr>
+                <w:rtl/>
+                <w:lang w:bidi="fa-IR"/>
+              </w:rPr>
+            </w:pPr>
+            <w:r>
+              <w:rPr>
+                <w:rtl/>
+                <w:lang w:bidi="fa-IR"/>
+              </w:rPr>
+              <w:t>3259</w:t>
+            </w:r>
+          </w:p>
+        </w:tc>
+      </w:tr>
+      <w:tr>
+        <w:trPr>
+          <w:cnfStyle w:val="000000100000" w:firstRow="0" w:lastRow="0" w:firstColumn="0" w:lastColumn="0" w:oddVBand="0" w:evenVBand="0" w:oddHBand="1" w:evenHBand="0" w:firstRowFirstColumn="0" w:firstRowLastColumn="0" w:lastRowFirstColumn="0" w:lastRowLastColumn="0"/>
+          <w:trHeight w:val="131"/>
+          <w:jc w:val="center"/>
+        </w:trPr>
+        <w:tc>
+          <w:tcPr>
+            <w:cnfStyle w:val="001000000000" w:firstRow="0" w:lastRow="0" w:firstColumn="1" w:lastColumn="0" w:oddVBand="0" w:evenVBand="0" w:oddHBand="0" w:evenHBand="0" w:firstRowFirstColumn="0" w:firstRowLastColumn="0" w:lastRowFirstColumn="0" w:lastRowLastColumn="0"/>
+            <w:tcW w:w="2610" w:type="dxa"/>
+            <w:vMerge/>
+            <w:vAlign w:val="center"/>
+          </w:tcPr>
+          <w:p>
+            <w:pPr>
+              <w:jc w:val="center"/>
+              <w:rPr>
+                <w:b w:val="0"/>
+                <w:bCs w:val="0"/>
+                <w:rtl/>
+                <w:lang w:bidi="fa-IR"/>
+              </w:rPr>
+            </w:pPr>
+          </w:p>
+        </w:tc>
+        <w:tc>
+          <w:tcPr>
+            <w:tcW w:w="2610" w:type="dxa"/>
+            <w:vAlign w:val="center"/>
+          </w:tcPr>
+          <w:p>
+            <w:pPr>
+              <w:jc w:val="center"/>
+              <w:cnfStyle w:val="000000100000" w:firstRow="0" w:lastRow="0" w:firstColumn="0" w:lastColumn="0" w:oddVBand="0" w:evenVBand="0" w:oddHBand="1" w:evenHBand="0" w:firstRowFirstColumn="0" w:firstRowLastColumn="0" w:lastRowFirstColumn="0" w:lastRowLastColumn="0"/>
+              <w:rPr>
+                <w:rtl/>
+                <w:lang w:bidi="fa-IR"/>
+              </w:rPr>
+            </w:pPr>
+            <w:r>
+              <w:rPr>
+                <w:rtl/>
+                <w:lang w:bidi="fa-IR"/>
+              </w:rPr>
+              <w:t>13488</w:t>
+            </w:r>
+          </w:p>
+        </w:tc>
+        <w:tc>
+          <w:tcPr>
+            <w:tcW w:w="2340" w:type="dxa"/>
+            <w:vAlign w:val="center"/>
+          </w:tcPr>
+          <w:p>
+            <w:pPr>
+              <w:jc w:val="center"/>
+              <w:cnfStyle w:val="000000100000" w:firstRow="0" w:lastRow="0" w:firstColumn="0" w:lastColumn="0" w:oddVBand="0" w:evenVBand="0" w:oddHBand="1" w:evenHBand="0" w:firstRowFirstColumn="0" w:firstRowLastColumn="0" w:lastRowFirstColumn="0" w:lastRowLastColumn="0"/>
+              <w:rPr>
+                <w:rtl/>
+                <w:lang w:bidi="fa-IR"/>
+              </w:rPr>
+            </w:pPr>
+            <w:r>
+              <w:rPr>
+                <w:rtl/>
+                <w:lang w:bidi="fa-IR"/>
+              </w:rPr>
+              <w:t>3259</w:t>
+            </w:r>
+          </w:p>
+        </w:tc>
+      </w:tr>
+      <w:tr>
+        <w:trPr>
+          <w:trHeight w:val="131"/>
+          <w:jc w:val="center"/>
+        </w:trPr>
+        <w:tc>
+          <w:tcPr>
+            <w:cnfStyle w:val="001000000000" w:firstRow="0" w:lastRow="0" w:firstColumn="1" w:lastColumn="0" w:oddVBand="0" w:evenVBand="0" w:oddHBand="0" w:evenHBand="0" w:firstRowFirstColumn="0" w:firstRowLastColumn="0" w:lastRowFirstColumn="0" w:lastRowLastColumn="0"/>
+            <w:tcW w:w="2610" w:type="dxa"/>
+            <w:vAlign w:val="center"/>
+          </w:tcPr>
+          <w:p>
+            <w:pPr>
+              <w:jc w:val="center"/>
+              <w:rPr>
+                <w:b w:val="0"/>
+                <w:bCs w:val="0"/>
+                <w:rtl/>
+                <w:lang w:bidi="fa-IR"/>
+              </w:rPr>
+            </w:pPr>
+            <w:r>
+              <w:rPr>
+                <w:rFonts w:hint="cs"/>
+                <w:b w:val="0"/>
+                <w:bCs w:val="0"/>
+                <w:rtl/>
+                <w:lang w:bidi="fa-IR"/>
+              </w:rPr>
+              <w:lastRenderedPageBreak/>
+              <w:t xml:space="preserve">همبند بالاتر از </w:t>
+            </w:r>
+            <w:r>
+              <w:rPr>
+                <w:rFonts w:hint="cs"/>
+                <w:b w:val="0"/>
+                <w:bCs w:val="0"/>
+                <w:rtl/>
+                <w:lang w:bidi="fa-IR"/>
+              </w:rPr>
+              <w:t>9</w:t>
+            </w:r>
+            <w:r>
+              <w:rPr>
+                <w:rFonts w:hint="cs"/>
+                <w:b w:val="0"/>
+                <w:bCs w:val="0"/>
+                <w:rtl/>
+                <w:lang w:bidi="fa-IR"/>
+              </w:rPr>
+              <w:t>00</w:t>
+            </w:r>
+          </w:p>
+        </w:tc>
+        <w:tc>
+          <w:tcPr>
+            <w:tcW w:w="2610" w:type="dxa"/>
+            <w:vAlign w:val="center"/>
+          </w:tcPr>
+          <w:p>
+            <w:pPr>
+              <w:jc w:val="center"/>
+              <w:cnfStyle w:val="000000000000" w:firstRow="0" w:lastRow="0" w:firstColumn="0" w:lastColumn="0" w:oddVBand="0" w:evenVBand="0" w:oddHBand="0" w:evenHBand="0" w:firstRowFirstColumn="0" w:firstRowLastColumn="0" w:lastRowFirstColumn="0" w:lastRowLastColumn="0"/>
+              <w:rPr>
+                <w:rtl/>
+                <w:lang w:bidi="fa-IR"/>
+              </w:rPr>
+            </w:pPr>
+            <w:r>
+              <w:rPr>
+                <w:rFonts w:hint="cs"/>
+                <w:rtl/>
+                <w:lang w:bidi="fa-IR"/>
+              </w:rPr>
+              <w:t>12664</w:t>
+            </w:r>
+          </w:p>
+        </w:tc>
+        <w:tc>
+          <w:tcPr>
+            <w:tcW w:w="2340" w:type="dxa"/>
+            <w:vAlign w:val="center"/>
+          </w:tcPr>
+          <w:p>
+            <w:pPr>
+              <w:jc w:val="center"/>
+              <w:cnfStyle w:val="000000000000" w:firstRow="0" w:lastRow="0" w:firstColumn="0" w:lastColumn="0" w:oddVBand="0" w:evenVBand="0" w:oddHBand="0" w:evenHBand="0" w:firstRowFirstColumn="0" w:firstRowLastColumn="0" w:lastRowFirstColumn="0" w:lastRowLastColumn="0"/>
+              <w:rPr>
+                <w:rtl/>
+                <w:lang w:bidi="fa-IR"/>
+              </w:rPr>
+            </w:pPr>
+            <w:r>
+              <w:rPr>
+                <w:rFonts w:hint="cs"/>
+                <w:rtl/>
+                <w:lang w:bidi="fa-IR"/>
+              </w:rPr>
+              <w:t>2518</w:t>
+            </w:r>
           </w:p>
         </w:tc>
       </w:tr>
@@ -1263,8 +1767,6 @@
           <w:lang w:bidi="fa-IR"/>
         </w:rPr>
       </w:pPr>
-      <w:bookmarkStart w:id="0" w:name="_GoBack"/>
-      <w:bookmarkEnd w:id="0"/>
     </w:p>
     <w:sectPr>
       <w:pgSz w:w="12240" w:h="15840"/>
@@ -1274,6 +1776,56 @@
     </w:sectPr>
   </w:body>
 </w:document>
+</file>
+
+<file path=word/endnotes.xml><?xml version="1.0" encoding="utf-8"?>
+<w:endnotes xmlns:wpc="http://schemas.microsoft.com/office/word/2010/wordprocessingCanvas" xmlns:mc="http://schemas.openxmlformats.org/markup-compatibility/2006" xmlns:o="urn:schemas-microsoft-com:office:office" xmlns:r="http://schemas.openxmlformats.org/officeDocument/2006/relationships" xmlns:m="http://schemas.openxmlformats.org/officeDocument/2006/math" xmlns:v="urn:schemas-microsoft-com:vml" xmlns:wp14="http://schemas.microsoft.com/office/word/2010/wordprocessingDrawing" xmlns:wp="http://schemas.openxmlformats.org/drawingml/2006/wordprocessingDrawing" xmlns:w10="urn:schemas-microsoft-com:office:word" xmlns:w="http://schemas.openxmlformats.org/wordprocessingml/2006/main" xmlns:w14="http://schemas.microsoft.com/office/word/2010/wordml" xmlns:w15="http://schemas.microsoft.com/office/word/2012/wordml" xmlns:wpg="http://schemas.microsoft.com/office/word/2010/wordprocessingGroup" xmlns:wpi="http://schemas.microsoft.com/office/word/2010/wordprocessingInk" xmlns:wne="http://schemas.microsoft.com/office/word/2006/wordml" xmlns:wps="http://schemas.microsoft.com/office/word/2010/wordprocessingShape" mc:Ignorable="w14 w15 wp14">
+  <w:endnote w:type="separator" w:id="-1">
+    <w:p>
+      <w:pPr>
+        <w:spacing w:after="0" w:line="240" w:lineRule="auto"/>
+      </w:pPr>
+      <w:r>
+        <w:separator/>
+      </w:r>
+    </w:p>
+  </w:endnote>
+  <w:endnote w:type="continuationSeparator" w:id="0">
+    <w:p>
+      <w:pPr>
+        <w:spacing w:after="0" w:line="240" w:lineRule="auto"/>
+      </w:pPr>
+      <w:r>
+        <w:continuationSeparator/>
+      </w:r>
+    </w:p>
+  </w:endnote>
+</w:endnotes>
+</file>
+
+<file path=word/footnotes.xml><?xml version="1.0" encoding="utf-8"?>
+<w:footnotes xmlns:wpc="http://schemas.microsoft.com/office/word/2010/wordprocessingCanvas" xmlns:mc="http://schemas.openxmlformats.org/markup-compatibility/2006" xmlns:o="urn:schemas-microsoft-com:office:office" xmlns:r="http://schemas.openxmlformats.org/officeDocument/2006/relationships" xmlns:m="http://schemas.openxmlformats.org/officeDocument/2006/math" xmlns:v="urn:schemas-microsoft-com:vml" xmlns:wp14="http://schemas.microsoft.com/office/word/2010/wordprocessingDrawing" xmlns:wp="http://schemas.openxmlformats.org/drawingml/2006/wordprocessingDrawing" xmlns:w10="urn:schemas-microsoft-com:office:word" xmlns:w="http://schemas.openxmlformats.org/wordprocessingml/2006/main" xmlns:w14="http://schemas.microsoft.com/office/word/2010/wordml" xmlns:w15="http://schemas.microsoft.com/office/word/2012/wordml" xmlns:wpg="http://schemas.microsoft.com/office/word/2010/wordprocessingGroup" xmlns:wpi="http://schemas.microsoft.com/office/word/2010/wordprocessingInk" xmlns:wne="http://schemas.microsoft.com/office/word/2006/wordml" xmlns:wps="http://schemas.microsoft.com/office/word/2010/wordprocessingShape" mc:Ignorable="w14 w15 wp14">
+  <w:footnote w:type="separator" w:id="-1">
+    <w:p>
+      <w:pPr>
+        <w:spacing w:after="0" w:line="240" w:lineRule="auto"/>
+      </w:pPr>
+      <w:r>
+        <w:separator/>
+      </w:r>
+    </w:p>
+  </w:footnote>
+  <w:footnote w:type="continuationSeparator" w:id="0">
+    <w:p>
+      <w:pPr>
+        <w:spacing w:after="0" w:line="240" w:lineRule="auto"/>
+      </w:pPr>
+      <w:r>
+        <w:continuationSeparator/>
+      </w:r>
+    </w:p>
+  </w:footnote>
+</w:footnotes>
 </file>
 
 <file path=word/numbering.xml><?xml version="1.0" encoding="utf-8"?>
@@ -1906,6 +2458,46 @@
       <w:contextualSpacing/>
     </w:pPr>
   </w:style>
+  <w:style w:type="paragraph" w:styleId="FootnoteText">
+    <w:name w:val="footnote text"/>
+    <w:basedOn w:val="Normal"/>
+    <w:link w:val="FootnoteTextChar"/>
+    <w:uiPriority w:val="99"/>
+    <w:semiHidden/>
+    <w:unhideWhenUsed/>
+    <w:rsid w:val="00E26156"/>
+    <w:pPr>
+      <w:spacing w:after="0" w:line="240" w:lineRule="auto"/>
+    </w:pPr>
+    <w:rPr>
+      <w:sz w:val="20"/>
+      <w:szCs w:val="20"/>
+    </w:rPr>
+  </w:style>
+  <w:style w:type="character" w:customStyle="1" w:styleId="FootnoteTextChar">
+    <w:name w:val="Footnote Text Char"/>
+    <w:basedOn w:val="DefaultParagraphFont"/>
+    <w:link w:val="FootnoteText"/>
+    <w:uiPriority w:val="99"/>
+    <w:semiHidden/>
+    <w:rsid w:val="00E26156"/>
+    <w:rPr>
+      <w:rFonts w:ascii="Times New Roman" w:hAnsi="Times New Roman" w:cs="B Nazanin"/>
+      <w:sz w:val="20"/>
+      <w:szCs w:val="20"/>
+    </w:rPr>
+  </w:style>
+  <w:style w:type="character" w:styleId="FootnoteReference">
+    <w:name w:val="footnote reference"/>
+    <w:basedOn w:val="DefaultParagraphFont"/>
+    <w:uiPriority w:val="99"/>
+    <w:semiHidden/>
+    <w:unhideWhenUsed/>
+    <w:rsid w:val="00E26156"/>
+    <w:rPr>
+      <w:vertAlign w:val="superscript"/>
+    </w:rPr>
+  </w:style>
 </w:styles>
 </file>
 
@@ -2168,4 +2760,16 @@
     </a:ext>
   </a:extLst>
 </a:theme>
+</file>
+
+<file path=customXml/item1.xml><?xml version="1.0" encoding="utf-8"?>
+<b:Sources xmlns:b="http://schemas.openxmlformats.org/officeDocument/2006/bibliography" xmlns="http://schemas.openxmlformats.org/officeDocument/2006/bibliography" SelectedStyle="\APASixthEditionOfficeOnline.xsl" StyleName="APA" Version="6"/>
+</file>
+
+<file path=customXml/itemProps1.xml><?xml version="1.0" encoding="utf-8"?>
+<ds:datastoreItem xmlns:ds="http://schemas.openxmlformats.org/officeDocument/2006/customXml" ds:itemID="{77C1B125-3EB1-4F16-B753-C3D6B16D02ED}">
+  <ds:schemaRefs>
+    <ds:schemaRef ds:uri="http://schemas.openxmlformats.org/officeDocument/2006/bibliography"/>
+  </ds:schemaRefs>
+</ds:datastoreItem>
 </file>
</xml_diff>